<commit_message>
- added first iteration on task 9
</commit_message>
<xml_diff>
--- a/Spring/Задачи.docx
+++ b/Spring/Задачи.docx
@@ -1,10 +1,10 @@
 
 <file path=word/document.xml><?xml version="1.0" encoding="utf-8"?>
-<w:document xmlns:wpc="http://schemas.microsoft.com/office/word/2010/wordprocessingCanvas" xmlns:cx="http://schemas.microsoft.com/office/drawing/2014/chartex" xmlns:cx1="http://schemas.microsoft.com/office/drawing/2015/9/8/chartex" xmlns:cx2="http://schemas.microsoft.com/office/drawing/2015/10/21/chartex" xmlns:cx3="http://schemas.microsoft.com/office/drawing/2016/5/9/chartex" xmlns:cx4="http://schemas.microsoft.com/office/drawing/2016/5/10/chartex" xmlns:cx5="http://schemas.microsoft.com/office/drawing/2016/5/11/chartex" xmlns:cx6="http://schemas.microsoft.com/office/drawing/2016/5/12/chartex" xmlns:cx7="http://schemas.microsoft.com/office/drawing/2016/5/13/chartex" xmlns:cx8="http://schemas.microsoft.com/office/drawing/2016/5/14/chartex" xmlns:mc="http://schemas.openxmlformats.org/markup-compatibility/2006" xmlns:aink="http://schemas.microsoft.com/office/drawing/2016/ink" xmlns:am3d="http://schemas.microsoft.com/office/drawing/2017/model3d" xmlns:o="urn:schemas-microsoft-com:office:office" xmlns:r="http://schemas.openxmlformats.org/officeDocument/2006/relationships" xmlns:m="http://schemas.openxmlformats.org/officeDocument/2006/math" xmlns:v="urn:schemas-microsoft-com:vml" xmlns:wp14="http://schemas.microsoft.com/office/word/2010/wordprocessingDrawing" xmlns:wp="http://schemas.openxmlformats.org/drawingml/2006/wordprocessingDrawing" xmlns:w10="urn:schemas-microsoft-com:office:word" xmlns:w="http://schemas.openxmlformats.org/wordprocessingml/2006/main" xmlns:w14="http://schemas.microsoft.com/office/word/2010/wordml" xmlns:w15="http://schemas.microsoft.com/office/word/2012/wordml" xmlns:w16cid="http://schemas.microsoft.com/office/word/2016/wordml/cid" xmlns:w16se="http://schemas.microsoft.com/office/word/2015/wordml/symex" xmlns:wpg="http://schemas.microsoft.com/office/word/2010/wordprocessingGroup" xmlns:wpi="http://schemas.microsoft.com/office/word/2010/wordprocessingInk" xmlns:wne="http://schemas.microsoft.com/office/word/2006/wordml" xmlns:wps="http://schemas.microsoft.com/office/word/2010/wordprocessingShape" mc:Ignorable="w14 w15 w16se w16cid wp14">
+<w:document xmlns:wpc="http://schemas.microsoft.com/office/word/2010/wordprocessingCanvas" xmlns:mc="http://schemas.openxmlformats.org/markup-compatibility/2006" xmlns:o="urn:schemas-microsoft-com:office:office" xmlns:r="http://schemas.openxmlformats.org/officeDocument/2006/relationships" xmlns:m="http://schemas.openxmlformats.org/officeDocument/2006/math" xmlns:v="urn:schemas-microsoft-com:vml" xmlns:wp14="http://schemas.microsoft.com/office/word/2010/wordprocessingDrawing" xmlns:wp="http://schemas.openxmlformats.org/drawingml/2006/wordprocessingDrawing" xmlns:w10="urn:schemas-microsoft-com:office:word" xmlns:w="http://schemas.openxmlformats.org/wordprocessingml/2006/main" xmlns:w14="http://schemas.microsoft.com/office/word/2010/wordml" xmlns:w15="http://schemas.microsoft.com/office/word/2012/wordml" xmlns:wpg="http://schemas.microsoft.com/office/word/2010/wordprocessingGroup" xmlns:wpi="http://schemas.microsoft.com/office/word/2010/wordprocessingInk" xmlns:wne="http://schemas.microsoft.com/office/word/2006/wordml" xmlns:wps="http://schemas.microsoft.com/office/word/2010/wordprocessingShape" mc:Ignorable="w14 w15 wp14">
   <w:body>
     <w:p>
       <w:pPr>
-        <w:pStyle w:val="Title"/>
+        <w:pStyle w:val="a3"/>
         <w:jc w:val="center"/>
         <w:rPr>
           <w:lang w:val="ru-RU"/>
@@ -198,8 +198,10 @@
       <w:pPr>
         <w:ind w:firstLine="567"/>
         <w:jc w:val="both"/>
-      </w:pPr>
-      <w:bookmarkStart w:id="0" w:name="_GoBack"/>
+        <w:rPr>
+          <w:lang w:val="ru-RU"/>
+        </w:rPr>
+      </w:pPr>
       <w:r>
         <w:rPr>
           <w:lang w:val="ru-RU"/>
@@ -272,10 +274,10 @@
         </w:rPr>
         <w:t>(</w:t>
       </w:r>
-      <w:hyperlink r:id="rId4" w:history="1">
+      <w:hyperlink r:id="rId5" w:history="1">
         <w:r>
           <w:rPr>
-            <w:rStyle w:val="Hyperlink"/>
+            <w:rStyle w:val="a5"/>
             <w:lang w:val="ru-RU"/>
           </w:rPr>
           <w:t>https://en.wikipedia.org/wiki/Blackjack</w:t>
@@ -345,7 +347,6 @@
         <w:t>.</w:t>
       </w:r>
     </w:p>
-    <w:bookmarkEnd w:id="0"/>
     <w:p>
       <w:pPr>
         <w:ind w:firstLine="567"/>
@@ -933,6 +934,412 @@
           <w:lang w:val="ru-RU"/>
         </w:rPr>
         <w:t>Реализовать программу, которая ищет по заданному пути библиотеки с плагинами, удовлетворяющими некоторому интерфейсу (определяется в отдельной библиотеке), загружает их и создаёт по одному экземпляру каждого класса, реализующего этот интерфейс.</w:t>
+      </w:r>
+    </w:p>
+    <w:p>
+      <w:pPr>
+        <w:ind w:firstLine="567"/>
+        <w:jc w:val="both"/>
+        <w:rPr>
+          <w:lang w:val="ru-RU"/>
+        </w:rPr>
+      </w:pPr>
+      <w:r>
+        <w:rPr>
+          <w:lang w:val="ru-RU"/>
+        </w:rPr>
+        <w:t xml:space="preserve">9) </w:t>
+      </w:r>
+      <w:r>
+        <w:t>bash</w:t>
+      </w:r>
+      <w:r>
+        <w:rPr>
+          <w:lang w:val="ru-RU"/>
+        </w:rPr>
+        <w:t xml:space="preserve"> – </w:t>
+      </w:r>
+      <w:r>
+        <w:rPr>
+          <w:lang w:val="ru-RU"/>
+        </w:rPr>
+        <w:t xml:space="preserve">это одна из наиболее популярных командных оболочек под </w:t>
+      </w:r>
+      <w:r>
+        <w:t>UNIX</w:t>
+      </w:r>
+      <w:r>
+        <w:rPr>
+          <w:lang w:val="ru-RU"/>
+        </w:rPr>
+        <w:t xml:space="preserve">. </w:t>
+      </w:r>
+      <w:r>
+        <w:rPr>
+          <w:lang w:val="ru-RU"/>
+        </w:rPr>
+        <w:t>Необходимо реализовать свою версию этой программы с урезанной функциональностью. Она должна поддерживать следующие команды:</w:t>
+      </w:r>
+    </w:p>
+    <w:p>
+      <w:pPr>
+        <w:pStyle w:val="a6"/>
+        <w:numPr>
+          <w:ilvl w:val="0"/>
+          <w:numId w:val="1"/>
+        </w:numPr>
+        <w:jc w:val="both"/>
+        <w:rPr>
+          <w:lang w:val="ru-RU"/>
+        </w:rPr>
+      </w:pPr>
+      <w:r>
+        <w:t>echo</w:t>
+      </w:r>
+      <w:r>
+        <w:rPr>
+          <w:lang w:val="ru-RU"/>
+        </w:rPr>
+        <w:t xml:space="preserve"> – </w:t>
+      </w:r>
+      <w:r>
+        <w:rPr>
+          <w:lang w:val="ru-RU"/>
+        </w:rPr>
+        <w:t>вывести на экран аргумент(-ы);</w:t>
+      </w:r>
+    </w:p>
+    <w:p>
+      <w:pPr>
+        <w:pStyle w:val="a6"/>
+        <w:numPr>
+          <w:ilvl w:val="0"/>
+          <w:numId w:val="1"/>
+        </w:numPr>
+        <w:jc w:val="both"/>
+        <w:rPr>
+          <w:lang w:val="ru-RU"/>
+        </w:rPr>
+      </w:pPr>
+      <w:r>
+        <w:t xml:space="preserve">exit – </w:t>
+      </w:r>
+      <w:r>
+        <w:rPr>
+          <w:lang w:val="ru-RU"/>
+        </w:rPr>
+        <w:t>выйти из интерпретатора;</w:t>
+      </w:r>
+    </w:p>
+    <w:p>
+      <w:pPr>
+        <w:pStyle w:val="a6"/>
+        <w:numPr>
+          <w:ilvl w:val="0"/>
+          <w:numId w:val="1"/>
+        </w:numPr>
+        <w:jc w:val="both"/>
+        <w:rPr>
+          <w:lang w:val="ru-RU"/>
+        </w:rPr>
+      </w:pPr>
+      <w:proofErr w:type="spellStart"/>
+      <w:r>
+        <w:t>pwd</w:t>
+      </w:r>
+      <w:proofErr w:type="spellEnd"/>
+      <w:r>
+        <w:rPr>
+          <w:lang w:val="ru-RU"/>
+        </w:rPr>
+        <w:t xml:space="preserve"> – </w:t>
+      </w:r>
+      <w:r>
+        <w:rPr>
+          <w:lang w:val="ru-RU"/>
+        </w:rPr>
+        <w:t xml:space="preserve">вывести на экран </w:t>
+      </w:r>
+      <w:r>
+        <w:rPr>
+          <w:lang w:val="ru-RU"/>
+        </w:rPr>
+        <w:t>текущий рабочий каталог</w:t>
+      </w:r>
+      <w:r>
+        <w:rPr>
+          <w:lang w:val="ru-RU"/>
+        </w:rPr>
+        <w:t xml:space="preserve"> (</w:t>
+      </w:r>
+      <w:r>
+        <w:rPr>
+          <w:lang w:val="ru-RU"/>
+        </w:rPr>
+        <w:t>название и список файлов)</w:t>
+      </w:r>
+      <w:r>
+        <w:rPr>
+          <w:lang w:val="ru-RU"/>
+        </w:rPr>
+        <w:t>;</w:t>
+      </w:r>
+    </w:p>
+    <w:p>
+      <w:pPr>
+        <w:pStyle w:val="a6"/>
+        <w:numPr>
+          <w:ilvl w:val="0"/>
+          <w:numId w:val="1"/>
+        </w:numPr>
+        <w:jc w:val="both"/>
+        <w:rPr>
+          <w:lang w:val="ru-RU"/>
+        </w:rPr>
+      </w:pPr>
+      <w:r>
+        <w:t>cat</w:t>
+      </w:r>
+      <w:r>
+        <w:rPr>
+          <w:lang w:val="ru-RU"/>
+        </w:rPr>
+        <w:t xml:space="preserve"> [</w:t>
+      </w:r>
+      <w:bookmarkStart w:id="0" w:name="_GoBack"/>
+      <w:r>
+        <w:t>FILENAME</w:t>
+      </w:r>
+      <w:r>
+        <w:rPr>
+          <w:lang w:val="ru-RU"/>
+        </w:rPr>
+        <w:t xml:space="preserve">] – </w:t>
+      </w:r>
+      <w:r>
+        <w:rPr>
+          <w:lang w:val="ru-RU"/>
+        </w:rPr>
+        <w:t>показать на экране содержимое файла</w:t>
+      </w:r>
+    </w:p>
+    <w:p>
+      <w:pPr>
+        <w:pStyle w:val="a6"/>
+        <w:numPr>
+          <w:ilvl w:val="0"/>
+          <w:numId w:val="1"/>
+        </w:numPr>
+        <w:jc w:val="both"/>
+        <w:rPr>
+          <w:lang w:val="ru-RU"/>
+        </w:rPr>
+      </w:pPr>
+      <w:proofErr w:type="spellStart"/>
+      <w:r>
+        <w:t>wc</w:t>
+      </w:r>
+      <w:proofErr w:type="spellEnd"/>
+      <w:r>
+        <w:rPr>
+          <w:lang w:val="ru-RU"/>
+        </w:rPr>
+        <w:t xml:space="preserve"> [</w:t>
+      </w:r>
+      <w:r>
+        <w:t>FILENAME</w:t>
+      </w:r>
+      <w:r>
+        <w:rPr>
+          <w:lang w:val="ru-RU"/>
+        </w:rPr>
+        <w:t xml:space="preserve">] – </w:t>
+      </w:r>
+      <w:r>
+        <w:rPr>
+          <w:lang w:val="ru-RU"/>
+        </w:rPr>
+        <w:t>показать на экране количество строк, слов и байт в файле</w:t>
+      </w:r>
+    </w:p>
+    <w:p>
+      <w:pPr>
+        <w:pStyle w:val="a6"/>
+        <w:numPr>
+          <w:ilvl w:val="0"/>
+          <w:numId w:val="1"/>
+        </w:numPr>
+        <w:jc w:val="both"/>
+        <w:rPr>
+          <w:lang w:val="ru-RU"/>
+        </w:rPr>
+      </w:pPr>
+      <w:r>
+        <w:rPr>
+          <w:lang w:val="ru-RU"/>
+        </w:rPr>
+        <w:t xml:space="preserve">Команда, не </w:t>
+      </w:r>
+      <w:bookmarkEnd w:id="0"/>
+      <w:r>
+        <w:rPr>
+          <w:lang w:val="ru-RU"/>
+        </w:rPr>
+        <w:t xml:space="preserve">распознанная как одна из приведённых выше, приводит к попытке запуска механизмами операционной системы (вроде </w:t>
+      </w:r>
+      <w:r>
+        <w:t>Process</w:t>
+      </w:r>
+      <w:r>
+        <w:rPr>
+          <w:lang w:val="ru-RU"/>
+        </w:rPr>
+        <w:t>.</w:t>
+      </w:r>
+      <w:r>
+        <w:t>Start</w:t>
+      </w:r>
+      <w:r>
+        <w:rPr>
+          <w:lang w:val="ru-RU"/>
+        </w:rPr>
+        <w:t xml:space="preserve">() </w:t>
+      </w:r>
+      <w:r>
+        <w:rPr>
+          <w:lang w:val="ru-RU"/>
+        </w:rPr>
+        <w:t xml:space="preserve">в </w:t>
+      </w:r>
+      <w:r>
+        <w:rPr>
+          <w:lang w:val="ru-RU"/>
+        </w:rPr>
+        <w:t>.</w:t>
+      </w:r>
+      <w:r>
+        <w:t>NET</w:t>
+      </w:r>
+      <w:r>
+        <w:rPr>
+          <w:lang w:val="ru-RU"/>
+        </w:rPr>
+        <w:t>).</w:t>
+      </w:r>
+    </w:p>
+    <w:p>
+      <w:pPr>
+        <w:ind w:left="567"/>
+        <w:jc w:val="both"/>
+        <w:rPr>
+          <w:lang w:val="ru-RU"/>
+        </w:rPr>
+      </w:pPr>
+      <w:r>
+        <w:rPr>
+          <w:lang w:val="ru-RU"/>
+        </w:rPr>
+        <w:t>Программа также должна поддерживать следующие возможности:</w:t>
+      </w:r>
+    </w:p>
+    <w:p>
+      <w:pPr>
+        <w:pStyle w:val="a6"/>
+        <w:numPr>
+          <w:ilvl w:val="0"/>
+          <w:numId w:val="2"/>
+        </w:numPr>
+        <w:jc w:val="both"/>
+        <w:rPr>
+          <w:lang w:val="ru-RU"/>
+        </w:rPr>
+      </w:pPr>
+      <w:proofErr w:type="gramStart"/>
+      <w:r>
+        <w:rPr>
+          <w:lang w:val="ru-RU"/>
+        </w:rPr>
+        <w:t xml:space="preserve">оператор </w:t>
+      </w:r>
+      <w:r>
+        <w:rPr>
+          <w:lang w:val="ru-RU"/>
+        </w:rPr>
+        <w:t xml:space="preserve"> </w:t>
+      </w:r>
+      <w:r>
+        <w:rPr>
+          <w:lang w:val="ru-RU"/>
+        </w:rPr>
+        <w:t>$</w:t>
+      </w:r>
+      <w:proofErr w:type="gramEnd"/>
+      <w:r>
+        <w:rPr>
+          <w:lang w:val="ru-RU"/>
+        </w:rPr>
+        <w:t xml:space="preserve"> - </w:t>
+      </w:r>
+      <w:r>
+        <w:rPr>
+          <w:lang w:val="ru-RU"/>
+        </w:rPr>
+        <w:t xml:space="preserve">присваивание и использование локальных переменных сессии (например, </w:t>
+      </w:r>
+      <w:r>
+        <w:rPr>
+          <w:lang w:val="ru-RU"/>
+        </w:rPr>
+        <w:t>$</w:t>
+      </w:r>
+      <w:r>
+        <w:t>PATH</w:t>
+      </w:r>
+      <w:r>
+        <w:rPr>
+          <w:lang w:val="ru-RU"/>
+        </w:rPr>
+        <w:t>, $</w:t>
+      </w:r>
+      <w:r>
+        <w:t>a</w:t>
+      </w:r>
+      <w:r>
+        <w:rPr>
+          <w:lang w:val="ru-RU"/>
+        </w:rPr>
+        <w:t>=4)</w:t>
+      </w:r>
+    </w:p>
+    <w:p>
+      <w:pPr>
+        <w:pStyle w:val="a6"/>
+        <w:numPr>
+          <w:ilvl w:val="0"/>
+          <w:numId w:val="2"/>
+        </w:numPr>
+        <w:jc w:val="both"/>
+        <w:rPr>
+          <w:lang w:val="ru-RU"/>
+        </w:rPr>
+      </w:pPr>
+      <w:r>
+        <w:rPr>
+          <w:lang w:val="ru-RU"/>
+        </w:rPr>
+        <w:t xml:space="preserve">оператор </w:t>
+      </w:r>
+      <w:r>
+        <w:rPr>
+          <w:lang w:val="ru-RU"/>
+        </w:rPr>
+        <w:t xml:space="preserve">| - </w:t>
+      </w:r>
+      <w:r>
+        <w:rPr>
+          <w:lang w:val="ru-RU"/>
+        </w:rPr>
+        <w:t>конвейерная обработка команд. Результат выполнения одной команды становится входом для другой.</w:t>
       </w:r>
     </w:p>
     <w:p>
@@ -1010,8 +1417,245 @@
 </w:document>
 </file>
 
+<file path=word/numbering.xml><?xml version="1.0" encoding="utf-8"?>
+<w:numbering xmlns:wpc="http://schemas.microsoft.com/office/word/2010/wordprocessingCanvas" xmlns:mc="http://schemas.openxmlformats.org/markup-compatibility/2006" xmlns:o="urn:schemas-microsoft-com:office:office" xmlns:r="http://schemas.openxmlformats.org/officeDocument/2006/relationships" xmlns:m="http://schemas.openxmlformats.org/officeDocument/2006/math" xmlns:v="urn:schemas-microsoft-com:vml" xmlns:wp14="http://schemas.microsoft.com/office/word/2010/wordprocessingDrawing" xmlns:wp="http://schemas.openxmlformats.org/drawingml/2006/wordprocessingDrawing" xmlns:w10="urn:schemas-microsoft-com:office:word" xmlns:w="http://schemas.openxmlformats.org/wordprocessingml/2006/main" xmlns:w14="http://schemas.microsoft.com/office/word/2010/wordml" xmlns:w15="http://schemas.microsoft.com/office/word/2012/wordml" xmlns:wpg="http://schemas.microsoft.com/office/word/2010/wordprocessingGroup" xmlns:wpi="http://schemas.microsoft.com/office/word/2010/wordprocessingInk" xmlns:wne="http://schemas.microsoft.com/office/word/2006/wordml" xmlns:wps="http://schemas.microsoft.com/office/word/2010/wordprocessingShape" mc:Ignorable="w14 w15 wp14">
+  <w:abstractNum w:abstractNumId="0" w15:restartNumberingAfterBreak="0">
+    <w:nsid w:val="13362762"/>
+    <w:multiLevelType w:val="hybridMultilevel"/>
+    <w:tmpl w:val="39500F8E"/>
+    <w:lvl w:ilvl="0" w:tplc="04190001">
+      <w:start w:val="1"/>
+      <w:numFmt w:val="bullet"/>
+      <w:lvlText w:val=""/>
+      <w:lvlJc w:val="left"/>
+      <w:pPr>
+        <w:ind w:left="1287" w:hanging="360"/>
+      </w:pPr>
+      <w:rPr>
+        <w:rFonts w:ascii="Symbol" w:hAnsi="Symbol" w:hint="default"/>
+      </w:rPr>
+    </w:lvl>
+    <w:lvl w:ilvl="1" w:tplc="04190003" w:tentative="1">
+      <w:start w:val="1"/>
+      <w:numFmt w:val="bullet"/>
+      <w:lvlText w:val="o"/>
+      <w:lvlJc w:val="left"/>
+      <w:pPr>
+        <w:ind w:left="2007" w:hanging="360"/>
+      </w:pPr>
+      <w:rPr>
+        <w:rFonts w:ascii="Courier New" w:hAnsi="Courier New" w:cs="Courier New" w:hint="default"/>
+      </w:rPr>
+    </w:lvl>
+    <w:lvl w:ilvl="2" w:tplc="04190005" w:tentative="1">
+      <w:start w:val="1"/>
+      <w:numFmt w:val="bullet"/>
+      <w:lvlText w:val=""/>
+      <w:lvlJc w:val="left"/>
+      <w:pPr>
+        <w:ind w:left="2727" w:hanging="360"/>
+      </w:pPr>
+      <w:rPr>
+        <w:rFonts w:ascii="Wingdings" w:hAnsi="Wingdings" w:hint="default"/>
+      </w:rPr>
+    </w:lvl>
+    <w:lvl w:ilvl="3" w:tplc="04190001" w:tentative="1">
+      <w:start w:val="1"/>
+      <w:numFmt w:val="bullet"/>
+      <w:lvlText w:val=""/>
+      <w:lvlJc w:val="left"/>
+      <w:pPr>
+        <w:ind w:left="3447" w:hanging="360"/>
+      </w:pPr>
+      <w:rPr>
+        <w:rFonts w:ascii="Symbol" w:hAnsi="Symbol" w:hint="default"/>
+      </w:rPr>
+    </w:lvl>
+    <w:lvl w:ilvl="4" w:tplc="04190003" w:tentative="1">
+      <w:start w:val="1"/>
+      <w:numFmt w:val="bullet"/>
+      <w:lvlText w:val="o"/>
+      <w:lvlJc w:val="left"/>
+      <w:pPr>
+        <w:ind w:left="4167" w:hanging="360"/>
+      </w:pPr>
+      <w:rPr>
+        <w:rFonts w:ascii="Courier New" w:hAnsi="Courier New" w:cs="Courier New" w:hint="default"/>
+      </w:rPr>
+    </w:lvl>
+    <w:lvl w:ilvl="5" w:tplc="04190005" w:tentative="1">
+      <w:start w:val="1"/>
+      <w:numFmt w:val="bullet"/>
+      <w:lvlText w:val=""/>
+      <w:lvlJc w:val="left"/>
+      <w:pPr>
+        <w:ind w:left="4887" w:hanging="360"/>
+      </w:pPr>
+      <w:rPr>
+        <w:rFonts w:ascii="Wingdings" w:hAnsi="Wingdings" w:hint="default"/>
+      </w:rPr>
+    </w:lvl>
+    <w:lvl w:ilvl="6" w:tplc="04190001" w:tentative="1">
+      <w:start w:val="1"/>
+      <w:numFmt w:val="bullet"/>
+      <w:lvlText w:val=""/>
+      <w:lvlJc w:val="left"/>
+      <w:pPr>
+        <w:ind w:left="5607" w:hanging="360"/>
+      </w:pPr>
+      <w:rPr>
+        <w:rFonts w:ascii="Symbol" w:hAnsi="Symbol" w:hint="default"/>
+      </w:rPr>
+    </w:lvl>
+    <w:lvl w:ilvl="7" w:tplc="04190003" w:tentative="1">
+      <w:start w:val="1"/>
+      <w:numFmt w:val="bullet"/>
+      <w:lvlText w:val="o"/>
+      <w:lvlJc w:val="left"/>
+      <w:pPr>
+        <w:ind w:left="6327" w:hanging="360"/>
+      </w:pPr>
+      <w:rPr>
+        <w:rFonts w:ascii="Courier New" w:hAnsi="Courier New" w:cs="Courier New" w:hint="default"/>
+      </w:rPr>
+    </w:lvl>
+    <w:lvl w:ilvl="8" w:tplc="04190005" w:tentative="1">
+      <w:start w:val="1"/>
+      <w:numFmt w:val="bullet"/>
+      <w:lvlText w:val=""/>
+      <w:lvlJc w:val="left"/>
+      <w:pPr>
+        <w:ind w:left="7047" w:hanging="360"/>
+      </w:pPr>
+      <w:rPr>
+        <w:rFonts w:ascii="Wingdings" w:hAnsi="Wingdings" w:hint="default"/>
+      </w:rPr>
+    </w:lvl>
+  </w:abstractNum>
+  <w:abstractNum w:abstractNumId="1" w15:restartNumberingAfterBreak="0">
+    <w:nsid w:val="564B4EE7"/>
+    <w:multiLevelType w:val="hybridMultilevel"/>
+    <w:tmpl w:val="98F22AA8"/>
+    <w:lvl w:ilvl="0" w:tplc="04190001">
+      <w:start w:val="1"/>
+      <w:numFmt w:val="bullet"/>
+      <w:lvlText w:val=""/>
+      <w:lvlJc w:val="left"/>
+      <w:pPr>
+        <w:ind w:left="1287" w:hanging="360"/>
+      </w:pPr>
+      <w:rPr>
+        <w:rFonts w:ascii="Symbol" w:hAnsi="Symbol" w:hint="default"/>
+      </w:rPr>
+    </w:lvl>
+    <w:lvl w:ilvl="1" w:tplc="04190003" w:tentative="1">
+      <w:start w:val="1"/>
+      <w:numFmt w:val="bullet"/>
+      <w:lvlText w:val="o"/>
+      <w:lvlJc w:val="left"/>
+      <w:pPr>
+        <w:ind w:left="2007" w:hanging="360"/>
+      </w:pPr>
+      <w:rPr>
+        <w:rFonts w:ascii="Courier New" w:hAnsi="Courier New" w:cs="Courier New" w:hint="default"/>
+      </w:rPr>
+    </w:lvl>
+    <w:lvl w:ilvl="2" w:tplc="04190005" w:tentative="1">
+      <w:start w:val="1"/>
+      <w:numFmt w:val="bullet"/>
+      <w:lvlText w:val=""/>
+      <w:lvlJc w:val="left"/>
+      <w:pPr>
+        <w:ind w:left="2727" w:hanging="360"/>
+      </w:pPr>
+      <w:rPr>
+        <w:rFonts w:ascii="Wingdings" w:hAnsi="Wingdings" w:hint="default"/>
+      </w:rPr>
+    </w:lvl>
+    <w:lvl w:ilvl="3" w:tplc="04190001" w:tentative="1">
+      <w:start w:val="1"/>
+      <w:numFmt w:val="bullet"/>
+      <w:lvlText w:val=""/>
+      <w:lvlJc w:val="left"/>
+      <w:pPr>
+        <w:ind w:left="3447" w:hanging="360"/>
+      </w:pPr>
+      <w:rPr>
+        <w:rFonts w:ascii="Symbol" w:hAnsi="Symbol" w:hint="default"/>
+      </w:rPr>
+    </w:lvl>
+    <w:lvl w:ilvl="4" w:tplc="04190003" w:tentative="1">
+      <w:start w:val="1"/>
+      <w:numFmt w:val="bullet"/>
+      <w:lvlText w:val="o"/>
+      <w:lvlJc w:val="left"/>
+      <w:pPr>
+        <w:ind w:left="4167" w:hanging="360"/>
+      </w:pPr>
+      <w:rPr>
+        <w:rFonts w:ascii="Courier New" w:hAnsi="Courier New" w:cs="Courier New" w:hint="default"/>
+      </w:rPr>
+    </w:lvl>
+    <w:lvl w:ilvl="5" w:tplc="04190005" w:tentative="1">
+      <w:start w:val="1"/>
+      <w:numFmt w:val="bullet"/>
+      <w:lvlText w:val=""/>
+      <w:lvlJc w:val="left"/>
+      <w:pPr>
+        <w:ind w:left="4887" w:hanging="360"/>
+      </w:pPr>
+      <w:rPr>
+        <w:rFonts w:ascii="Wingdings" w:hAnsi="Wingdings" w:hint="default"/>
+      </w:rPr>
+    </w:lvl>
+    <w:lvl w:ilvl="6" w:tplc="04190001" w:tentative="1">
+      <w:start w:val="1"/>
+      <w:numFmt w:val="bullet"/>
+      <w:lvlText w:val=""/>
+      <w:lvlJc w:val="left"/>
+      <w:pPr>
+        <w:ind w:left="5607" w:hanging="360"/>
+      </w:pPr>
+      <w:rPr>
+        <w:rFonts w:ascii="Symbol" w:hAnsi="Symbol" w:hint="default"/>
+      </w:rPr>
+    </w:lvl>
+    <w:lvl w:ilvl="7" w:tplc="04190003" w:tentative="1">
+      <w:start w:val="1"/>
+      <w:numFmt w:val="bullet"/>
+      <w:lvlText w:val="o"/>
+      <w:lvlJc w:val="left"/>
+      <w:pPr>
+        <w:ind w:left="6327" w:hanging="360"/>
+      </w:pPr>
+      <w:rPr>
+        <w:rFonts w:ascii="Courier New" w:hAnsi="Courier New" w:cs="Courier New" w:hint="default"/>
+      </w:rPr>
+    </w:lvl>
+    <w:lvl w:ilvl="8" w:tplc="04190005" w:tentative="1">
+      <w:start w:val="1"/>
+      <w:numFmt w:val="bullet"/>
+      <w:lvlText w:val=""/>
+      <w:lvlJc w:val="left"/>
+      <w:pPr>
+        <w:ind w:left="7047" w:hanging="360"/>
+      </w:pPr>
+      <w:rPr>
+        <w:rFonts w:ascii="Wingdings" w:hAnsi="Wingdings" w:hint="default"/>
+      </w:rPr>
+    </w:lvl>
+  </w:abstractNum>
+  <w:num w:numId="1">
+    <w:abstractNumId w:val="0"/>
+  </w:num>
+  <w:num w:numId="2">
+    <w:abstractNumId w:val="1"/>
+  </w:num>
+</w:numbering>
+</file>
+
 <file path=word/styles.xml><?xml version="1.0" encoding="utf-8"?>
-<w:styles xmlns:mc="http://schemas.openxmlformats.org/markup-compatibility/2006" xmlns:r="http://schemas.openxmlformats.org/officeDocument/2006/relationships" xmlns:w="http://schemas.openxmlformats.org/wordprocessingml/2006/main" xmlns:w14="http://schemas.microsoft.com/office/word/2010/wordml" xmlns:w15="http://schemas.microsoft.com/office/word/2012/wordml" xmlns:w16cid="http://schemas.microsoft.com/office/word/2016/wordml/cid" xmlns:w16se="http://schemas.microsoft.com/office/word/2015/wordml/symex" mc:Ignorable="w14 w15 w16se w16cid">
+<w:styles xmlns:mc="http://schemas.openxmlformats.org/markup-compatibility/2006" xmlns:r="http://schemas.openxmlformats.org/officeDocument/2006/relationships" xmlns:w="http://schemas.openxmlformats.org/wordprocessingml/2006/main" xmlns:w14="http://schemas.microsoft.com/office/word/2010/wordml" xmlns:w15="http://schemas.microsoft.com/office/word/2012/wordml" mc:Ignorable="w14 w15">
   <w:docDefaults>
     <w:rPrDefault>
       <w:rPr>
@@ -1027,7 +1671,7 @@
       </w:pPr>
     </w:pPrDefault>
   </w:docDefaults>
-  <w:latentStyles w:defLockedState="0" w:defUIPriority="99" w:defSemiHidden="0" w:defUnhideWhenUsed="0" w:defQFormat="0" w:count="375">
+  <w:latentStyles w:defLockedState="0" w:defUIPriority="99" w:defSemiHidden="0" w:defUnhideWhenUsed="0" w:defQFormat="0" w:count="371">
     <w:lsdException w:name="Normal" w:uiPriority="0" w:qFormat="1"/>
     <w:lsdException w:name="heading 1" w:uiPriority="9" w:qFormat="1"/>
     <w:lsdException w:name="heading 2" w:semiHidden="1" w:uiPriority="9" w:unhideWhenUsed="1" w:qFormat="1"/>
@@ -1133,6 +1777,7 @@
     <w:lsdException w:name="HTML Sample" w:semiHidden="1" w:unhideWhenUsed="1"/>
     <w:lsdException w:name="HTML Typewriter" w:semiHidden="1" w:unhideWhenUsed="1"/>
     <w:lsdException w:name="HTML Variable" w:semiHidden="1" w:unhideWhenUsed="1"/>
+    <w:lsdException w:name="Normal Table" w:semiHidden="1" w:unhideWhenUsed="1"/>
     <w:lsdException w:name="annotation subject" w:semiHidden="1" w:unhideWhenUsed="1"/>
     <w:lsdException w:name="No List" w:semiHidden="1" w:unhideWhenUsed="1"/>
     <w:lsdException w:name="Outline List 1" w:semiHidden="1" w:unhideWhenUsed="1"/>
@@ -1176,8 +1821,10 @@
     <w:lsdException w:name="Table Elegant" w:semiHidden="1" w:unhideWhenUsed="1"/>
     <w:lsdException w:name="Table Professional" w:semiHidden="1" w:unhideWhenUsed="1"/>
     <w:lsdException w:name="Table Subtle 1" w:semiHidden="1" w:unhideWhenUsed="1"/>
+    <w:lsdException w:name="Table Subtle 2" w:semiHidden="1" w:unhideWhenUsed="1"/>
     <w:lsdException w:name="Table Web 1" w:semiHidden="1" w:unhideWhenUsed="1"/>
     <w:lsdException w:name="Table Web 2" w:semiHidden="1" w:unhideWhenUsed="1"/>
+    <w:lsdException w:name="Table Web 3" w:semiHidden="1" w:unhideWhenUsed="1"/>
     <w:lsdException w:name="Balloon Text" w:semiHidden="1" w:unhideWhenUsed="1"/>
     <w:lsdException w:name="Table Grid" w:uiPriority="39"/>
     <w:lsdException w:name="Table Theme" w:semiHidden="1" w:unhideWhenUsed="1"/>
@@ -1396,12 +2043,8 @@
     <w:lsdException w:name="List Table 5 Dark Accent 6" w:uiPriority="50"/>
     <w:lsdException w:name="List Table 6 Colorful Accent 6" w:uiPriority="51"/>
     <w:lsdException w:name="List Table 7 Colorful Accent 6" w:uiPriority="52"/>
-    <w:lsdException w:name="Mention" w:semiHidden="1" w:unhideWhenUsed="1"/>
-    <w:lsdException w:name="Smart Hyperlink" w:semiHidden="1" w:unhideWhenUsed="1"/>
-    <w:lsdException w:name="Hashtag" w:semiHidden="1" w:unhideWhenUsed="1"/>
-    <w:lsdException w:name="Unresolved Mention" w:semiHidden="1" w:unhideWhenUsed="1"/>
   </w:latentStyles>
-  <w:style w:type="paragraph" w:default="1" w:styleId="Normal">
+  <w:style w:type="paragraph" w:default="1" w:styleId="a">
     <w:name w:val="Normal"/>
     <w:qFormat/>
     <w:rsid w:val="005B0359"/>
@@ -1409,13 +2052,13 @@
       <w:lang w:val="en-US"/>
     </w:rPr>
   </w:style>
-  <w:style w:type="character" w:default="1" w:styleId="DefaultParagraphFont">
+  <w:style w:type="character" w:default="1" w:styleId="a0">
     <w:name w:val="Default Paragraph Font"/>
     <w:uiPriority w:val="1"/>
     <w:semiHidden/>
     <w:unhideWhenUsed/>
   </w:style>
-  <w:style w:type="table" w:default="1" w:styleId="TableNormal">
+  <w:style w:type="table" w:default="1" w:styleId="a1">
     <w:name w:val="Normal Table"/>
     <w:uiPriority w:val="99"/>
     <w:semiHidden/>
@@ -1430,17 +2073,17 @@
       </w:tblCellMar>
     </w:tblPr>
   </w:style>
-  <w:style w:type="numbering" w:default="1" w:styleId="NoList">
+  <w:style w:type="numbering" w:default="1" w:styleId="a2">
     <w:name w:val="No List"/>
     <w:uiPriority w:val="99"/>
     <w:semiHidden/>
     <w:unhideWhenUsed/>
   </w:style>
-  <w:style w:type="paragraph" w:styleId="Title">
+  <w:style w:type="paragraph" w:styleId="a3">
     <w:name w:val="Title"/>
-    <w:basedOn w:val="Normal"/>
-    <w:next w:val="Normal"/>
-    <w:link w:val="TitleChar"/>
+    <w:basedOn w:val="a"/>
+    <w:next w:val="a"/>
+    <w:link w:val="a4"/>
     <w:uiPriority w:val="10"/>
     <w:qFormat/>
     <w:rsid w:val="005B0359"/>
@@ -1456,10 +2099,10 @@
       <w:szCs w:val="56"/>
     </w:rPr>
   </w:style>
-  <w:style w:type="character" w:customStyle="1" w:styleId="TitleChar">
-    <w:name w:val="Title Char"/>
-    <w:basedOn w:val="DefaultParagraphFont"/>
-    <w:link w:val="Title"/>
+  <w:style w:type="character" w:customStyle="1" w:styleId="a4">
+    <w:name w:val="Название Знак"/>
+    <w:basedOn w:val="a0"/>
+    <w:link w:val="a3"/>
     <w:uiPriority w:val="10"/>
     <w:rsid w:val="005B0359"/>
     <w:rPr>
@@ -1471,9 +2114,9 @@
       <w:lang w:val="en-US"/>
     </w:rPr>
   </w:style>
-  <w:style w:type="character" w:styleId="Hyperlink">
+  <w:style w:type="character" w:styleId="a5">
     <w:name w:val="Hyperlink"/>
-    <w:basedOn w:val="DefaultParagraphFont"/>
+    <w:basedOn w:val="a0"/>
     <w:uiPriority w:val="99"/>
     <w:unhideWhenUsed/>
     <w:rsid w:val="005B0359"/>
@@ -1482,9 +2125,9 @@
       <w:u w:val="single"/>
     </w:rPr>
   </w:style>
-  <w:style w:type="character" w:styleId="UnresolvedMention">
+  <w:style w:type="character" w:customStyle="1" w:styleId="UnresolvedMention">
     <w:name w:val="Unresolved Mention"/>
-    <w:basedOn w:val="DefaultParagraphFont"/>
+    <w:basedOn w:val="a0"/>
     <w:uiPriority w:val="99"/>
     <w:semiHidden/>
     <w:unhideWhenUsed/>
@@ -1493,6 +2136,17 @@
       <w:color w:val="808080"/>
       <w:shd w:val="clear" w:color="auto" w:fill="E6E6E6"/>
     </w:rPr>
+  </w:style>
+  <w:style w:type="paragraph" w:styleId="a6">
+    <w:name w:val="List Paragraph"/>
+    <w:basedOn w:val="a"/>
+    <w:uiPriority w:val="34"/>
+    <w:qFormat/>
+    <w:rsid w:val="002B4F53"/>
+    <w:pPr>
+      <w:ind w:left="720"/>
+      <w:contextualSpacing/>
+    </w:pPr>
   </w:style>
 </w:styles>
 </file>

</xml_diff>